<commit_message>
adição de informações iniciais
</commit_message>
<xml_diff>
--- a/relatório.docx
+++ b/relatório.docx
@@ -35,11 +35,547 @@
         </w:rPr>
         <w:t>Professor: Diego Gimenez</w:t>
       </w:r>
-    </w:p>
-    <w:p>
-      <w:pPr>
-        <w:rPr>
-          <w:u w:val="single"/>
+      <w:r>
+        <w:rPr>
+          <w:lang w:val="pt-BR"/>
+        </w:rPr>
+        <w:t xml:space="preserve"> Passos</w:t>
+      </w:r>
+    </w:p>
+    <w:p>
+      <w:pPr>
+        <w:rPr>
+          <w:lang w:val="pt-BR"/>
+        </w:rPr>
+      </w:pPr>
+    </w:p>
+    <w:p>
+      <w:pPr>
+        <w:rPr>
+          <w:lang w:val="pt-BR"/>
+        </w:rPr>
+      </w:pPr>
+      <w:r>
+        <w:rPr>
+          <w:lang w:val="pt-BR"/>
+        </w:rPr>
+        <w:t>Neste trabalho utilizamos a linguagem de programação Java, para compilar o simulador é preciso ter instalado o JDK na última versão que pode ser obtido na seção de links ao final deste relatório.</w:t>
+      </w:r>
+    </w:p>
+    <w:p>
+      <w:pPr>
+        <w:rPr>
+          <w:lang w:val="pt-BR"/>
+        </w:rPr>
+      </w:pPr>
+      <w:r>
+        <w:rPr>
+          <w:lang w:val="pt-BR"/>
+        </w:rPr>
+        <w:t xml:space="preserve">Dessa forma é possível compilar o simulador utilizando o comando </w:t>
+      </w:r>
+    </w:p>
+    <w:p>
+      <w:pPr>
+        <w:rPr>
+          <w:lang w:val="pt-BR"/>
+        </w:rPr>
+      </w:pPr>
+      <w:proofErr w:type="spellStart"/>
+      <w:proofErr w:type="gramStart"/>
+      <w:r>
+        <w:rPr>
+          <w:lang w:val="pt-BR"/>
+        </w:rPr>
+        <w:t>javac</w:t>
+      </w:r>
+      <w:proofErr w:type="spellEnd"/>
+      <w:proofErr w:type="gramEnd"/>
+      <w:r>
+        <w:rPr>
+          <w:lang w:val="pt-BR"/>
+        </w:rPr>
+        <w:t xml:space="preserve"> </w:t>
+      </w:r>
+      <w:proofErr w:type="spellStart"/>
+      <w:r>
+        <w:rPr>
+          <w:lang w:val="pt-BR"/>
+        </w:rPr>
+        <w:t>Main</w:t>
+      </w:r>
+      <w:proofErr w:type="spellEnd"/>
+      <w:r>
+        <w:rPr>
+          <w:lang w:val="pt-BR"/>
+        </w:rPr>
+        <w:t xml:space="preserve"> </w:t>
+      </w:r>
+    </w:p>
+    <w:p>
+      <w:pPr>
+        <w:rPr>
+          <w:lang w:val="pt-BR"/>
+        </w:rPr>
+      </w:pPr>
+      <w:proofErr w:type="gramStart"/>
+      <w:r>
+        <w:rPr>
+          <w:lang w:val="pt-BR"/>
+        </w:rPr>
+        <w:t>depois</w:t>
+      </w:r>
+      <w:proofErr w:type="gramEnd"/>
+      <w:r>
+        <w:rPr>
+          <w:lang w:val="pt-BR"/>
+        </w:rPr>
+        <w:t xml:space="preserve"> para rodar o programa deve-se utilizar o seguinte comando</w:t>
+      </w:r>
+    </w:p>
+    <w:p>
+      <w:pPr>
+        <w:rPr>
+          <w:i/>
+          <w:sz w:val="20"/>
+          <w:szCs w:val="20"/>
+          <w:lang w:val="pt-BR"/>
+        </w:rPr>
+      </w:pPr>
+      <w:r>
+        <w:rPr>
+          <w:i/>
+          <w:sz w:val="20"/>
+          <w:szCs w:val="20"/>
+          <w:lang w:val="pt-BR"/>
+        </w:rPr>
+        <w:t xml:space="preserve">Java </w:t>
+      </w:r>
+      <w:proofErr w:type="spellStart"/>
+      <w:r>
+        <w:rPr>
+          <w:i/>
+          <w:sz w:val="20"/>
+          <w:szCs w:val="20"/>
+          <w:lang w:val="pt-BR"/>
+        </w:rPr>
+        <w:t>Main</w:t>
+      </w:r>
+      <w:proofErr w:type="spellEnd"/>
+      <w:r>
+        <w:rPr>
+          <w:i/>
+          <w:sz w:val="20"/>
+          <w:szCs w:val="20"/>
+          <w:lang w:val="pt-BR"/>
+        </w:rPr>
+        <w:t xml:space="preserve"> (porta) (arquivo de vizinhos) (arquivo de endereços/interfaces) (arquivo com a tabela de </w:t>
+      </w:r>
+      <w:proofErr w:type="spellStart"/>
+      <w:r>
+        <w:rPr>
+          <w:i/>
+          <w:sz w:val="20"/>
+          <w:szCs w:val="20"/>
+          <w:lang w:val="pt-BR"/>
+        </w:rPr>
+        <w:t>roteamento</w:t>
+      </w:r>
+      <w:proofErr w:type="spellEnd"/>
+      <w:r>
+        <w:rPr>
+          <w:i/>
+          <w:sz w:val="20"/>
+          <w:szCs w:val="20"/>
+          <w:lang w:val="pt-BR"/>
+        </w:rPr>
+        <w:t>)</w:t>
+      </w:r>
+    </w:p>
+    <w:p>
+      <w:pPr>
+        <w:rPr>
+          <w:i/>
+          <w:sz w:val="20"/>
+          <w:szCs w:val="20"/>
+          <w:lang w:val="pt-BR"/>
+        </w:rPr>
+      </w:pPr>
+    </w:p>
+    <w:p>
+      <w:pPr>
+        <w:rPr>
+          <w:lang w:val="pt-BR"/>
+        </w:rPr>
+      </w:pPr>
+    </w:p>
+    <w:p>
+      <w:pPr>
+        <w:rPr>
+          <w:lang w:val="pt-BR"/>
+        </w:rPr>
+      </w:pPr>
+    </w:p>
+    <w:p>
+      <w:pPr>
+        <w:rPr>
+          <w:lang w:val="pt-BR"/>
+        </w:rPr>
+      </w:pPr>
+    </w:p>
+    <w:p>
+      <w:pPr>
+        <w:rPr>
+          <w:lang w:val="pt-BR"/>
+        </w:rPr>
+      </w:pPr>
+    </w:p>
+    <w:p>
+      <w:pPr>
+        <w:rPr>
+          <w:lang w:val="pt-BR"/>
+        </w:rPr>
+      </w:pPr>
+    </w:p>
+    <w:p>
+      <w:pPr>
+        <w:rPr>
+          <w:lang w:val="pt-BR"/>
+        </w:rPr>
+      </w:pPr>
+    </w:p>
+    <w:p>
+      <w:pPr>
+        <w:rPr>
+          <w:lang w:val="pt-BR"/>
+        </w:rPr>
+      </w:pPr>
+    </w:p>
+    <w:p>
+      <w:pPr>
+        <w:rPr>
+          <w:lang w:val="pt-BR"/>
+        </w:rPr>
+      </w:pPr>
+    </w:p>
+    <w:p>
+      <w:pPr>
+        <w:rPr>
+          <w:lang w:val="pt-BR"/>
+        </w:rPr>
+      </w:pPr>
+    </w:p>
+    <w:p>
+      <w:pPr>
+        <w:rPr>
+          <w:lang w:val="pt-BR"/>
+        </w:rPr>
+      </w:pPr>
+    </w:p>
+    <w:p>
+      <w:pPr>
+        <w:rPr>
+          <w:lang w:val="pt-BR"/>
+        </w:rPr>
+      </w:pPr>
+    </w:p>
+    <w:p>
+      <w:pPr>
+        <w:rPr>
+          <w:lang w:val="pt-BR"/>
+        </w:rPr>
+      </w:pPr>
+    </w:p>
+    <w:p>
+      <w:pPr>
+        <w:rPr>
+          <w:lang w:val="pt-BR"/>
+        </w:rPr>
+      </w:pPr>
+    </w:p>
+    <w:p>
+      <w:pPr>
+        <w:rPr>
+          <w:lang w:val="pt-BR"/>
+        </w:rPr>
+      </w:pPr>
+    </w:p>
+    <w:p>
+      <w:pPr>
+        <w:rPr>
+          <w:lang w:val="pt-BR"/>
+        </w:rPr>
+      </w:pPr>
+    </w:p>
+    <w:p>
+      <w:pPr>
+        <w:rPr>
+          <w:lang w:val="pt-BR"/>
+        </w:rPr>
+      </w:pPr>
+    </w:p>
+    <w:p>
+      <w:pPr>
+        <w:rPr>
+          <w:lang w:val="pt-BR"/>
+        </w:rPr>
+      </w:pPr>
+      <w:r>
+        <w:rPr>
+          <w:lang w:val="pt-BR"/>
+        </w:rPr>
+        <w:lastRenderedPageBreak/>
+        <w:t>Topologia</w:t>
+      </w:r>
+    </w:p>
+    <w:p>
+      <w:pPr>
+        <w:rPr>
+          <w:lang w:val="pt-BR"/>
+        </w:rPr>
+      </w:pPr>
+    </w:p>
+    <w:p>
+      <w:pPr>
+        <w:rPr>
+          <w:lang w:val="pt-BR"/>
+        </w:rPr>
+      </w:pPr>
+      <w:r>
+        <w:rPr>
+          <w:noProof/>
+        </w:rPr>
+        <w:drawing>
+          <wp:inline distT="0" distB="0" distL="0" distR="0">
+            <wp:extent cx="5930265" cy="2033270"/>
+            <wp:effectExtent l="19050" t="0" r="0" b="0"/>
+            <wp:docPr id="1" name="Imagem 1" descr="C:\Users\Jhonatan\Downloads\Grupo1.png"/>
+            <wp:cNvGraphicFramePr>
+              <a:graphicFrameLocks xmlns:a="http://schemas.openxmlformats.org/drawingml/2006/main" noChangeAspect="1"/>
+            </wp:cNvGraphicFramePr>
+            <a:graphic xmlns:a="http://schemas.openxmlformats.org/drawingml/2006/main">
+              <a:graphicData uri="http://schemas.openxmlformats.org/drawingml/2006/picture">
+                <pic:pic xmlns:pic="http://schemas.openxmlformats.org/drawingml/2006/picture">
+                  <pic:nvPicPr>
+                    <pic:cNvPr id="0" name="Picture 1" descr="C:\Users\Jhonatan\Downloads\Grupo1.png"/>
+                    <pic:cNvPicPr>
+                      <a:picLocks noChangeAspect="1" noChangeArrowheads="1"/>
+                    </pic:cNvPicPr>
+                  </pic:nvPicPr>
+                  <pic:blipFill>
+                    <a:blip r:embed="rId4" cstate="print"/>
+                    <a:srcRect/>
+                    <a:stretch>
+                      <a:fillRect/>
+                    </a:stretch>
+                  </pic:blipFill>
+                  <pic:spPr bwMode="auto">
+                    <a:xfrm>
+                      <a:off x="0" y="0"/>
+                      <a:ext cx="5930265" cy="2033270"/>
+                    </a:xfrm>
+                    <a:prstGeom prst="rect">
+                      <a:avLst/>
+                    </a:prstGeom>
+                    <a:noFill/>
+                    <a:ln w="9525">
+                      <a:noFill/>
+                      <a:miter lim="800000"/>
+                      <a:headEnd/>
+                      <a:tailEnd/>
+                    </a:ln>
+                  </pic:spPr>
+                </pic:pic>
+              </a:graphicData>
+            </a:graphic>
+          </wp:inline>
+        </w:drawing>
+      </w:r>
+    </w:p>
+    <w:p>
+      <w:pPr>
+        <w:rPr>
+          <w:u w:val="single"/>
+          <w:lang w:val="pt-BR"/>
+        </w:rPr>
+      </w:pPr>
+    </w:p>
+    <w:p>
+      <w:pPr>
+        <w:rPr>
+          <w:u w:val="single"/>
+          <w:lang w:val="pt-BR"/>
+        </w:rPr>
+      </w:pPr>
+    </w:p>
+    <w:p>
+      <w:pPr>
+        <w:rPr>
+          <w:u w:val="single"/>
+          <w:lang w:val="pt-BR"/>
+        </w:rPr>
+      </w:pPr>
+    </w:p>
+    <w:p>
+      <w:pPr>
+        <w:rPr>
+          <w:u w:val="single"/>
+          <w:lang w:val="pt-BR"/>
+        </w:rPr>
+      </w:pPr>
+    </w:p>
+    <w:p>
+      <w:pPr>
+        <w:rPr>
+          <w:u w:val="single"/>
+          <w:lang w:val="pt-BR"/>
+        </w:rPr>
+      </w:pPr>
+    </w:p>
+    <w:p>
+      <w:pPr>
+        <w:rPr>
+          <w:u w:val="single"/>
+          <w:lang w:val="pt-BR"/>
+        </w:rPr>
+      </w:pPr>
+    </w:p>
+    <w:p>
+      <w:pPr>
+        <w:rPr>
+          <w:u w:val="single"/>
+          <w:lang w:val="pt-BR"/>
+        </w:rPr>
+      </w:pPr>
+    </w:p>
+    <w:p>
+      <w:pPr>
+        <w:rPr>
+          <w:u w:val="single"/>
+          <w:lang w:val="pt-BR"/>
+        </w:rPr>
+      </w:pPr>
+    </w:p>
+    <w:p>
+      <w:pPr>
+        <w:rPr>
+          <w:u w:val="single"/>
+          <w:lang w:val="pt-BR"/>
+        </w:rPr>
+      </w:pPr>
+    </w:p>
+    <w:p>
+      <w:pPr>
+        <w:rPr>
+          <w:u w:val="single"/>
+          <w:lang w:val="pt-BR"/>
+        </w:rPr>
+      </w:pPr>
+    </w:p>
+    <w:p>
+      <w:pPr>
+        <w:rPr>
+          <w:u w:val="single"/>
+          <w:lang w:val="pt-BR"/>
+        </w:rPr>
+      </w:pPr>
+    </w:p>
+    <w:p>
+      <w:pPr>
+        <w:rPr>
+          <w:u w:val="single"/>
+          <w:lang w:val="pt-BR"/>
+        </w:rPr>
+      </w:pPr>
+    </w:p>
+    <w:p>
+      <w:pPr>
+        <w:rPr>
+          <w:u w:val="single"/>
+          <w:lang w:val="pt-BR"/>
+        </w:rPr>
+      </w:pPr>
+    </w:p>
+    <w:p>
+      <w:pPr>
+        <w:rPr>
+          <w:u w:val="single"/>
+          <w:lang w:val="pt-BR"/>
+        </w:rPr>
+      </w:pPr>
+    </w:p>
+    <w:p>
+      <w:pPr>
+        <w:rPr>
+          <w:u w:val="single"/>
+          <w:lang w:val="pt-BR"/>
+        </w:rPr>
+      </w:pPr>
+    </w:p>
+    <w:p>
+      <w:pPr>
+        <w:rPr>
+          <w:u w:val="single"/>
+          <w:lang w:val="pt-BR"/>
+        </w:rPr>
+      </w:pPr>
+    </w:p>
+    <w:p>
+      <w:pPr>
+        <w:rPr>
+          <w:u w:val="single"/>
+          <w:lang w:val="pt-BR"/>
+        </w:rPr>
+      </w:pPr>
+    </w:p>
+    <w:p>
+      <w:pPr>
+        <w:rPr>
+          <w:u w:val="single"/>
+          <w:lang w:val="pt-BR"/>
+        </w:rPr>
+      </w:pPr>
+      <w:r>
+        <w:rPr>
+          <w:u w:val="single"/>
+          <w:lang w:val="pt-BR"/>
+        </w:rPr>
+        <w:lastRenderedPageBreak/>
+        <w:t>Links úteis</w:t>
+      </w:r>
+    </w:p>
+    <w:p>
+      <w:pPr>
+        <w:rPr>
+          <w:lang w:val="pt-BR"/>
+        </w:rPr>
+      </w:pPr>
+      <w:r>
+        <w:rPr>
+          <w:lang w:val="pt-BR"/>
+        </w:rPr>
+        <w:t>Java SDK</w:t>
+      </w:r>
+    </w:p>
+    <w:p>
+      <w:pPr>
+        <w:rPr>
+          <w:lang w:val="pt-BR"/>
+        </w:rPr>
+      </w:pPr>
+      <w:hyperlink r:id="rId5" w:history="1">
+        <w:r>
+          <w:rPr>
+            <w:rStyle w:val="Hyperlink"/>
+            <w:lang w:val="pt-BR"/>
+          </w:rPr>
+          <w:t>http://www.oracle.com/technetwork/pt/java/javase/downloads/jdk8-downloads-2133151.html</w:t>
+        </w:r>
+      </w:hyperlink>
+    </w:p>
+    <w:p>
+      <w:pPr>
+        <w:rPr>
           <w:lang w:val="pt-BR"/>
         </w:rPr>
       </w:pPr>
@@ -213,6 +749,7 @@
   <w:style w:type="paragraph" w:default="1" w:styleId="Normal">
     <w:name w:val="Normal"/>
     <w:qFormat/>
+    <w:rsid w:val="00C27ABF"/>
   </w:style>
   <w:style w:type="character" w:default="1" w:styleId="Fontepargpadro">
     <w:name w:val="Default Paragraph Font"/>
@@ -241,6 +778,47 @@
     <w:uiPriority w:val="99"/>
     <w:semiHidden/>
     <w:unhideWhenUsed/>
+  </w:style>
+  <w:style w:type="paragraph" w:styleId="Textodebalo">
+    <w:name w:val="Balloon Text"/>
+    <w:basedOn w:val="Normal"/>
+    <w:link w:val="TextodebaloChar"/>
+    <w:uiPriority w:val="99"/>
+    <w:semiHidden/>
+    <w:unhideWhenUsed/>
+    <w:rsid w:val="00EE5D8D"/>
+    <w:pPr>
+      <w:spacing w:after="0" w:line="240" w:lineRule="auto"/>
+    </w:pPr>
+    <w:rPr>
+      <w:rFonts w:ascii="Tahoma" w:hAnsi="Tahoma" w:cs="Tahoma"/>
+      <w:sz w:val="16"/>
+      <w:szCs w:val="16"/>
+    </w:rPr>
+  </w:style>
+  <w:style w:type="character" w:customStyle="1" w:styleId="TextodebaloChar">
+    <w:name w:val="Texto de balão Char"/>
+    <w:basedOn w:val="Fontepargpadro"/>
+    <w:link w:val="Textodebalo"/>
+    <w:uiPriority w:val="99"/>
+    <w:semiHidden/>
+    <w:rsid w:val="00EE5D8D"/>
+    <w:rPr>
+      <w:rFonts w:ascii="Tahoma" w:hAnsi="Tahoma" w:cs="Tahoma"/>
+      <w:sz w:val="16"/>
+      <w:szCs w:val="16"/>
+    </w:rPr>
+  </w:style>
+  <w:style w:type="character" w:styleId="Hyperlink">
+    <w:name w:val="Hyperlink"/>
+    <w:basedOn w:val="Fontepargpadro"/>
+    <w:uiPriority w:val="99"/>
+    <w:unhideWhenUsed/>
+    <w:rsid w:val="00EE5D8D"/>
+    <w:rPr>
+      <w:color w:val="0000FF" w:themeColor="hyperlink"/>
+      <w:u w:val="single"/>
+    </w:rPr>
   </w:style>
 </w:styles>
 </file>

</xml_diff>

<commit_message>
Organizando os arquivos de configuração em pastas e alteração no relatório
</commit_message>
<xml_diff>
--- a/relatório.docx
+++ b/relatório.docx
@@ -143,10 +143,7 @@
     <w:p>
       <w:pPr>
         <w:pStyle w:val="Normal"/>
-        <w:rPr>
-          <w:sz w:val="18"/>
-          <w:szCs w:val="18"/>
-        </w:rPr>
+        <w:rPr/>
       </w:pPr>
       <w:r>
         <w:rPr>
@@ -161,106 +158,52 @@
     <w:p>
       <w:pPr>
         <w:pStyle w:val="Normal"/>
-        <w:rPr>
-          <w:sz w:val="18"/>
-          <w:szCs w:val="18"/>
-        </w:rPr>
-      </w:pPr>
-      <w:r>
-        <w:rPr>
-          <w:i/>
-          <w:sz w:val="18"/>
-          <w:szCs w:val="18"/>
-          <w:lang w:val="pt-BR"/>
-        </w:rPr>
-        <w:t>Console – Interface do usuário</w:t>
-      </w:r>
-    </w:p>
-    <w:p>
-      <w:pPr>
-        <w:pStyle w:val="Normal"/>
-        <w:rPr>
-          <w:sz w:val="18"/>
-          <w:szCs w:val="18"/>
-        </w:rPr>
-      </w:pPr>
-      <w:r>
-        <w:rPr>
-          <w:i/>
-          <w:sz w:val="18"/>
-          <w:szCs w:val="18"/>
-          <w:lang w:val="pt-BR"/>
-        </w:rPr>
-        <w:t>Controlador</w:t>
-      </w:r>
-    </w:p>
-    <w:p>
-      <w:pPr>
-        <w:pStyle w:val="Normal"/>
-        <w:rPr>
-          <w:sz w:val="18"/>
-          <w:szCs w:val="18"/>
-        </w:rPr>
-      </w:pPr>
-      <w:r>
-        <w:rPr>
-          <w:i/>
-          <w:sz w:val="18"/>
-          <w:szCs w:val="18"/>
-          <w:lang w:val="pt-BR"/>
-        </w:rPr>
-        <w:t>ControladorIPV4</w:t>
-      </w:r>
-    </w:p>
-    <w:p>
-      <w:pPr>
-        <w:pStyle w:val="Normal"/>
-        <w:rPr>
-          <w:sz w:val="18"/>
-          <w:szCs w:val="18"/>
-        </w:rPr>
-      </w:pPr>
-      <w:r>
-        <w:rPr>
-          <w:i/>
-          <w:sz w:val="18"/>
-          <w:szCs w:val="18"/>
-          <w:lang w:val="pt-BR"/>
-        </w:rPr>
-        <w:t>Datagrama</w:t>
-      </w:r>
-    </w:p>
-    <w:p>
-      <w:pPr>
-        <w:pStyle w:val="Normal"/>
-        <w:rPr>
-          <w:i/>
-          <w:i/>
-          <w:sz w:val="20"/>
-          <w:szCs w:val="20"/>
-          <w:lang w:val="pt-BR"/>
-        </w:rPr>
-      </w:pPr>
-      <w:r>
-        <w:rPr>
-          <w:i/>
-          <w:sz w:val="18"/>
-          <w:szCs w:val="18"/>
-          <w:lang w:val="pt-BR"/>
-        </w:rPr>
-        <w:t>RoteadorIPV4</w:t>
-      </w:r>
-    </w:p>
-    <w:p>
-      <w:pPr>
-        <w:pStyle w:val="Normal"/>
-        <w:rPr>
-          <w:i/>
-          <w:i/>
-          <w:sz w:val="18"/>
-          <w:szCs w:val="18"/>
-          <w:lang w:val="pt-BR"/>
-        </w:rPr>
+        <w:rPr/>
+      </w:pPr>
+      <w:r>
+        <w:rPr>
+          <w:i/>
+          <w:sz w:val="18"/>
+          <w:szCs w:val="18"/>
+          <w:lang w:val="pt-BR"/>
+        </w:rPr>
+        <w:t>Console – Interface do usuário usada para enviar comandos para o programa.</w:t>
+      </w:r>
+    </w:p>
+    <w:p>
+      <w:pPr>
+        <w:pStyle w:val="Normal"/>
+        <w:rPr/>
+      </w:pPr>
+      <w:r>
+        <w:rPr>
+          <w:i/>
+          <w:sz w:val="18"/>
+          <w:szCs w:val="18"/>
+          <w:lang w:val="pt-BR"/>
+        </w:rPr>
+        <w:t>Controlador - Comunicação entre interface e a classe roteador .s</w:t>
+      </w:r>
+    </w:p>
+    <w:p>
+      <w:pPr>
+        <w:pStyle w:val="Normal"/>
+        <w:rPr/>
+      </w:pPr>
+      <w:r>
+        <w:rPr>
+          <w:i/>
+          <w:sz w:val="18"/>
+          <w:szCs w:val="18"/>
+          <w:lang w:val="pt-BR"/>
+        </w:rPr>
+        <w:t>Datagrama - Abstração de um datagrama  ip e métodos para transformar em string binário.</w:t>
+      </w:r>
+    </w:p>
+    <w:p>
+      <w:pPr>
+        <w:pStyle w:val="Normal"/>
+        <w:rPr/>
       </w:pPr>
       <w:r>
         <w:rPr>
@@ -275,118 +218,91 @@
     <w:p>
       <w:pPr>
         <w:pStyle w:val="Normal"/>
-        <w:rPr>
-          <w:i/>
-          <w:i/>
-          <w:sz w:val="18"/>
-          <w:szCs w:val="18"/>
-          <w:lang w:val="pt-BR"/>
-        </w:rPr>
-      </w:pPr>
-      <w:r>
-        <w:rPr>
-          <w:i/>
-          <w:sz w:val="18"/>
-          <w:szCs w:val="18"/>
-          <w:lang w:val="pt-BR"/>
-        </w:rPr>
-        <w:t>ConnectionWorker</w:t>
-      </w:r>
-    </w:p>
-    <w:p>
-      <w:pPr>
-        <w:pStyle w:val="Normal"/>
-        <w:rPr>
-          <w:i/>
-          <w:i/>
-          <w:sz w:val="18"/>
-          <w:szCs w:val="18"/>
-          <w:lang w:val="pt-BR"/>
-        </w:rPr>
-      </w:pPr>
-      <w:r>
-        <w:rPr>
-          <w:i/>
-          <w:sz w:val="18"/>
-          <w:szCs w:val="18"/>
-          <w:lang w:val="pt-BR"/>
-        </w:rPr>
-        <w:t>InterfaceSimulada</w:t>
-      </w:r>
-    </w:p>
-    <w:p>
-      <w:pPr>
-        <w:pStyle w:val="Normal"/>
-        <w:rPr>
-          <w:i/>
-          <w:i/>
-          <w:sz w:val="18"/>
-          <w:szCs w:val="18"/>
-          <w:lang w:val="pt-BR"/>
-        </w:rPr>
-      </w:pPr>
-      <w:r>
-        <w:rPr>
-          <w:i/>
-          <w:sz w:val="18"/>
-          <w:szCs w:val="18"/>
-          <w:lang w:val="pt-BR"/>
-        </w:rPr>
-        <w:t>Protocolo</w:t>
-      </w:r>
-    </w:p>
-    <w:p>
-      <w:pPr>
-        <w:pStyle w:val="Normal"/>
-        <w:rPr>
-          <w:i/>
-          <w:i/>
-          <w:sz w:val="18"/>
-          <w:szCs w:val="18"/>
-          <w:lang w:val="pt-BR"/>
-        </w:rPr>
-      </w:pPr>
-      <w:r>
-        <w:rPr>
-          <w:i/>
-          <w:sz w:val="18"/>
-          <w:szCs w:val="18"/>
-          <w:lang w:val="pt-BR"/>
-        </w:rPr>
-        <w:t>ProtocoloIPV4</w:t>
-      </w:r>
-    </w:p>
-    <w:p>
-      <w:pPr>
-        <w:pStyle w:val="Normal"/>
-        <w:rPr>
-          <w:i/>
-          <w:i/>
-          <w:sz w:val="18"/>
-          <w:szCs w:val="18"/>
-          <w:lang w:val="pt-BR"/>
-        </w:rPr>
-      </w:pPr>
-      <w:r>
-        <w:rPr>
-          <w:i/>
-          <w:sz w:val="18"/>
-          <w:szCs w:val="18"/>
-          <w:lang w:val="pt-BR"/>
-        </w:rPr>
-        <w:t>Roteador</w:t>
-      </w:r>
-    </w:p>
-    <w:p>
-      <w:pPr>
-        <w:pStyle w:val="Normal"/>
-        <w:rPr>
-          <w:i/>
-          <w:i/>
-          <w:sz w:val="18"/>
-          <w:szCs w:val="18"/>
-          <w:lang w:val="pt-BR"/>
-        </w:rPr>
+        <w:rPr/>
+      </w:pPr>
+      <w:r>
+        <w:rPr>
+          <w:i/>
+          <w:sz w:val="18"/>
+          <w:szCs w:val="18"/>
+          <w:lang w:val="pt-BR"/>
+        </w:rPr>
+        <w:t>ConnectionWorker - não sei</w:t>
+      </w:r>
+    </w:p>
+    <w:p>
+      <w:pPr>
+        <w:pStyle w:val="Normal"/>
+        <w:rPr/>
+      </w:pPr>
+      <w:r>
+        <w:rPr>
+          <w:i/>
+          <w:sz w:val="18"/>
+          <w:szCs w:val="18"/>
+          <w:lang w:val="pt-BR"/>
+        </w:rPr>
+        <w:t>InterfaceSimulada - interface virtual simulada para comunicação com outros hosts</w:t>
+      </w:r>
+    </w:p>
+    <w:p>
+      <w:pPr>
+        <w:pStyle w:val="Normal"/>
+        <w:rPr/>
+      </w:pPr>
+      <w:r>
+        <w:rPr>
+          <w:i/>
+          <w:sz w:val="18"/>
+          <w:szCs w:val="18"/>
+          <w:lang w:val="pt-BR"/>
+        </w:rPr>
+        <w:t>Protocolo -</w:t>
+      </w:r>
+    </w:p>
+    <w:p>
+      <w:pPr>
+        <w:pStyle w:val="Normal"/>
+        <w:rPr/>
+      </w:pPr>
+      <w:r>
+        <w:rPr>
+          <w:i/>
+          <w:sz w:val="18"/>
+          <w:szCs w:val="18"/>
+          <w:lang w:val="pt-BR"/>
+        </w:rPr>
+        <w:t xml:space="preserve"> </w:t>
+      </w:r>
+      <w:r>
+        <w:rPr>
+          <w:i/>
+          <w:sz w:val="18"/>
+          <w:szCs w:val="18"/>
+          <w:lang w:val="pt-BR"/>
+        </w:rPr>
+        <w:t>Responsável por encapsular uma string em um cabeçalho IP, ou desencapsular um pacote IP e obter a  string enviada.</w:t>
+      </w:r>
+    </w:p>
+    <w:p>
+      <w:pPr>
+        <w:pStyle w:val="Normal"/>
+        <w:rPr/>
+      </w:pPr>
+      <w:r>
+        <w:rPr>
+          <w:i/>
+          <w:sz w:val="18"/>
+          <w:szCs w:val="18"/>
+          <w:lang w:val="pt-BR"/>
+        </w:rPr>
+        <w:t>Roteador -  Recebe mensagem e envia para a interface correta, responsavel por encaminhar mensagens ou exibir as mensagens que receber.</w:t>
+      </w:r>
+    </w:p>
+    <w:p>
+      <w:pPr>
+        <w:pStyle w:val="Normal"/>
+        <w:rPr/>
       </w:pPr>
       <w:r>
         <w:rPr>
@@ -401,13 +317,7 @@
     <w:p>
       <w:pPr>
         <w:pStyle w:val="Normal"/>
-        <w:rPr>
-          <w:i/>
-          <w:i/>
-          <w:sz w:val="18"/>
-          <w:szCs w:val="18"/>
-          <w:lang w:val="pt-BR"/>
-        </w:rPr>
+        <w:rPr/>
       </w:pPr>
       <w:r>
         <w:rPr>
@@ -422,264 +332,61 @@
     <w:p>
       <w:pPr>
         <w:pStyle w:val="Normal"/>
-        <w:rPr>
-          <w:i/>
-          <w:i/>
-          <w:sz w:val="18"/>
-          <w:szCs w:val="18"/>
-          <w:lang w:val="pt-BR"/>
-        </w:rPr>
-      </w:pPr>
-      <w:r>
-        <w:rPr>
-          <w:i/>
-          <w:sz w:val="18"/>
-          <w:szCs w:val="18"/>
-          <w:lang w:val="pt-BR"/>
-        </w:rPr>
-        <w:t>Servidor</w:t>
-      </w:r>
-    </w:p>
-    <w:p>
-      <w:pPr>
-        <w:pStyle w:val="Normal"/>
-        <w:rPr>
-          <w:i/>
-          <w:i/>
-          <w:sz w:val="18"/>
-          <w:szCs w:val="18"/>
-          <w:lang w:val="pt-BR"/>
-        </w:rPr>
-      </w:pPr>
-      <w:r>
-        <w:rPr>
-          <w:i/>
-          <w:sz w:val="18"/>
-          <w:szCs w:val="18"/>
-          <w:lang w:val="pt-BR"/>
-        </w:rPr>
-      </w:r>
-    </w:p>
-    <w:p>
-      <w:pPr>
-        <w:pStyle w:val="Normal"/>
-        <w:rPr>
-          <w:lang w:val="pt-BR"/>
-        </w:rPr>
-      </w:pPr>
-      <w:r>
-        <w:rPr>
-          <w:lang w:val="pt-BR"/>
-        </w:rPr>
-      </w:r>
-    </w:p>
-    <w:p>
-      <w:pPr>
-        <w:pStyle w:val="Normal"/>
-        <w:rPr>
-          <w:lang w:val="pt-BR"/>
-        </w:rPr>
-      </w:pPr>
-      <w:r>
-        <w:rPr>
-          <w:lang w:val="pt-BR"/>
-        </w:rPr>
-      </w:r>
-    </w:p>
-    <w:p>
-      <w:pPr>
-        <w:pStyle w:val="Normal"/>
-        <w:rPr>
-          <w:lang w:val="pt-BR"/>
-        </w:rPr>
-      </w:pPr>
-      <w:r>
-        <w:rPr>
-          <w:lang w:val="pt-BR"/>
-        </w:rPr>
-      </w:r>
-    </w:p>
-    <w:p>
-      <w:pPr>
-        <w:pStyle w:val="Normal"/>
-        <w:rPr>
-          <w:lang w:val="pt-BR"/>
-        </w:rPr>
-      </w:pPr>
-      <w:r>
-        <w:rPr>
-          <w:lang w:val="pt-BR"/>
-        </w:rPr>
-      </w:r>
-    </w:p>
-    <w:p>
-      <w:pPr>
-        <w:pStyle w:val="Normal"/>
-        <w:rPr>
-          <w:lang w:val="pt-BR"/>
-        </w:rPr>
-      </w:pPr>
-      <w:r>
-        <w:rPr>
-          <w:lang w:val="pt-BR"/>
-        </w:rPr>
-      </w:r>
-    </w:p>
-    <w:p>
-      <w:pPr>
-        <w:pStyle w:val="Normal"/>
-        <w:rPr>
-          <w:lang w:val="pt-BR"/>
-        </w:rPr>
-      </w:pPr>
-      <w:r>
-        <w:rPr>
-          <w:lang w:val="pt-BR"/>
-        </w:rPr>
-      </w:r>
-    </w:p>
-    <w:p>
-      <w:pPr>
-        <w:pStyle w:val="Normal"/>
-        <w:rPr>
-          <w:lang w:val="pt-BR"/>
-        </w:rPr>
-      </w:pPr>
-      <w:r>
-        <w:rPr>
-          <w:lang w:val="pt-BR"/>
-        </w:rPr>
-      </w:r>
-    </w:p>
-    <w:p>
-      <w:pPr>
-        <w:pStyle w:val="Normal"/>
-        <w:rPr>
-          <w:lang w:val="pt-BR"/>
-        </w:rPr>
-      </w:pPr>
-      <w:r>
-        <w:rPr>
-          <w:lang w:val="pt-BR"/>
-        </w:rPr>
-      </w:r>
-    </w:p>
-    <w:p>
-      <w:pPr>
-        <w:pStyle w:val="Normal"/>
-        <w:rPr>
-          <w:lang w:val="pt-BR"/>
-        </w:rPr>
-      </w:pPr>
-      <w:r>
-        <w:rPr>
-          <w:lang w:val="pt-BR"/>
-        </w:rPr>
-      </w:r>
-    </w:p>
-    <w:p>
-      <w:pPr>
-        <w:pStyle w:val="Normal"/>
-        <w:rPr>
-          <w:lang w:val="pt-BR"/>
-        </w:rPr>
-      </w:pPr>
-      <w:r>
-        <w:rPr>
-          <w:lang w:val="pt-BR"/>
-        </w:rPr>
-      </w:r>
-    </w:p>
-    <w:p>
-      <w:pPr>
-        <w:pStyle w:val="Normal"/>
-        <w:rPr>
-          <w:lang w:val="pt-BR"/>
-        </w:rPr>
-      </w:pPr>
-      <w:r>
-        <w:rPr>
-          <w:lang w:val="pt-BR"/>
-        </w:rPr>
-      </w:r>
-    </w:p>
-    <w:p>
-      <w:pPr>
-        <w:pStyle w:val="Normal"/>
-        <w:rPr>
-          <w:lang w:val="pt-BR"/>
-        </w:rPr>
-      </w:pPr>
-      <w:r>
-        <w:rPr>
-          <w:lang w:val="pt-BR"/>
-        </w:rPr>
-      </w:r>
-    </w:p>
-    <w:p>
-      <w:pPr>
-        <w:pStyle w:val="Normal"/>
-        <w:rPr>
-          <w:lang w:val="pt-BR"/>
-        </w:rPr>
-      </w:pPr>
-      <w:r>
-        <w:rPr>
-          <w:lang w:val="pt-BR"/>
-        </w:rPr>
-      </w:r>
-    </w:p>
-    <w:p>
-      <w:pPr>
-        <w:pStyle w:val="Normal"/>
-        <w:rPr>
-          <w:lang w:val="pt-BR"/>
-        </w:rPr>
-      </w:pPr>
-      <w:r>
-        <w:rPr>
-          <w:lang w:val="pt-BR"/>
-        </w:rPr>
-      </w:r>
-    </w:p>
-    <w:p>
-      <w:pPr>
-        <w:pStyle w:val="Normal"/>
-        <w:rPr>
-          <w:lang w:val="pt-BR"/>
-        </w:rPr>
-      </w:pPr>
-      <w:r>
-        <w:rPr>
-          <w:lang w:val="pt-BR"/>
-        </w:rPr>
-      </w:r>
-    </w:p>
-    <w:p>
-      <w:pPr>
-        <w:pStyle w:val="Normal"/>
-        <w:rPr>
-          <w:lang w:val="pt-BR"/>
-        </w:rPr>
-      </w:pPr>
-      <w:r>
-        <w:rPr>
-          <w:lang w:val="pt-BR"/>
-        </w:rPr>
-      </w:r>
-    </w:p>
-    <w:p>
-      <w:pPr>
-        <w:pStyle w:val="Normal"/>
-        <w:rPr>
-          <w:lang w:val="pt-BR"/>
-        </w:rPr>
-      </w:pPr>
-      <w:r>
-        <w:rPr>
-          <w:lang w:val="pt-BR"/>
-        </w:rPr>
-        <w:t>Topologia</w:t>
+        <w:rPr/>
+      </w:pPr>
+      <w:r>
+        <w:rPr>
+          <w:i/>
+          <w:sz w:val="18"/>
+          <w:szCs w:val="18"/>
+          <w:lang w:val="pt-BR"/>
+        </w:rPr>
+        <w:t>Servidor : Classe responsável  por abrigar o server socket e que sempre estará esperando novas conexões na porta enviada como parametro para o programa.</w:t>
+      </w:r>
+    </w:p>
+    <w:p>
+      <w:pPr>
+        <w:pStyle w:val="Normal"/>
+        <w:rPr>
+          <w:i/>
+          <w:i/>
+          <w:sz w:val="18"/>
+          <w:szCs w:val="18"/>
+          <w:lang w:val="pt-BR"/>
+        </w:rPr>
+      </w:pPr>
+      <w:r>
+        <w:rPr>
+          <w:i/>
+          <w:sz w:val="18"/>
+          <w:szCs w:val="18"/>
+          <w:lang w:val="pt-BR"/>
+        </w:rPr>
+      </w:r>
+    </w:p>
+    <w:p>
+      <w:pPr>
+        <w:pStyle w:val="Normal"/>
+        <w:rPr>
+          <w:lang w:val="pt-BR"/>
+        </w:rPr>
+      </w:pPr>
+      <w:r>
+        <w:rPr>
+          <w:lang w:val="pt-BR"/>
+        </w:rPr>
+      </w:r>
+    </w:p>
+    <w:p>
+      <w:pPr>
+        <w:pStyle w:val="Normal"/>
+        <w:rPr/>
+      </w:pPr>
+      <w:r>
+        <w:rPr>
+          <w:lang w:val="pt-BR"/>
+        </w:rPr>
+        <w:t>Topologia:</w:t>
       </w:r>
     </w:p>
     <w:p>
@@ -705,7 +412,7 @@
       <w:r>
         <w:rPr/>
         <w:drawing>
-          <wp:inline distT="0" distB="0" distL="19050" distR="0">
+          <wp:inline distT="0" distB="0" distL="0" distR="0">
             <wp:extent cx="5930265" cy="2033270"/>
             <wp:effectExtent l="0" t="0" r="0" b="0"/>
             <wp:docPr id="1" name="Imagem 1" descr="C:\Users\Jhonatan\Downloads\Grupo1.png"/>
@@ -1072,7 +779,6 @@
     <w:rPrDefault>
       <w:rPr>
         <w:rFonts w:ascii="Calibri" w:hAnsi="Calibri" w:eastAsia="" w:cs="" w:asciiTheme="minorHAnsi" w:cstheme="minorBidi" w:eastAsiaTheme="minorEastAsia" w:hAnsiTheme="minorHAnsi"/>
-        <w:sz w:val="22"/>
         <w:szCs w:val="22"/>
         <w:lang w:val="en-US" w:eastAsia="en-US" w:bidi="ar-SA"/>
       </w:rPr>
@@ -1232,7 +938,7 @@
     </w:pPr>
     <w:rPr>
       <w:rFonts w:ascii="Calibri" w:hAnsi="Calibri" w:eastAsia="" w:cs="" w:asciiTheme="minorHAnsi" w:cstheme="minorBidi" w:eastAsiaTheme="minorEastAsia" w:hAnsiTheme="minorHAnsi"/>
-      <w:color w:val="auto"/>
+      <w:color w:val="00000A"/>
       <w:sz w:val="22"/>
       <w:szCs w:val="22"/>
       <w:lang w:val="en-US" w:eastAsia="en-US" w:bidi="ar-SA"/>

</xml_diff>